<commit_message>
First Scenario and Goals
</commit_message>
<xml_diff>
--- a/Goals.docx
+++ b/Goals.docx
@@ -12,26 +12,6 @@
         <w:rPr>
           <w:lang w:val="en-GB"/>
         </w:rPr>
-        <w:t>COSE CROCCANTI DETTE DA Phil: GPS/QR INK for unlocking a car (robustness)</w:t>
-      </w:r>
-    </w:p>
-    <w:p>
-      <w:pPr>
-        <w:rPr>
-          <w:lang w:val="en-GB"/>
-        </w:rPr>
-      </w:pPr>
-    </w:p>
-    <w:p>
-      <w:pPr>
-        <w:rPr>
-          <w:lang w:val="en-GB"/>
-        </w:rPr>
-      </w:pPr>
-      <w:r>
-        <w:rPr>
-          <w:lang w:val="en-GB"/>
-        </w:rPr>
         <w:t>GOALS:</w:t>
       </w:r>
     </w:p>
@@ -45,175 +25,570 @@
         <w:rPr>
           <w:lang w:val="en-GB"/>
         </w:rPr>
-        <w:t>1.USER</w:t>
-      </w:r>
-    </w:p>
-    <w:p>
-      <w:pPr>
-        <w:rPr>
-          <w:lang w:val="en-GB"/>
-        </w:rPr>
-      </w:pPr>
-      <w:r>
-        <w:rPr>
-          <w:lang w:val="en-GB"/>
-        </w:rPr>
-        <w:t>1.1 Registration (With Payment)</w:t>
-      </w:r>
-    </w:p>
-    <w:p>
-      <w:pPr>
-        <w:rPr>
-          <w:lang w:val="en-GB"/>
-        </w:rPr>
-      </w:pPr>
-      <w:r>
-        <w:rPr>
-          <w:lang w:val="en-GB"/>
-        </w:rPr>
-        <w:t>1.2 Login</w:t>
-      </w:r>
-    </w:p>
-    <w:p>
-      <w:pPr>
-        <w:rPr>
-          <w:lang w:val="en-GB"/>
-        </w:rPr>
-      </w:pPr>
-      <w:r>
-        <w:rPr>
-          <w:lang w:val="en-GB"/>
-        </w:rPr>
-        <w:t>1.3</w:t>
-      </w:r>
-      <w:r>
-        <w:rPr>
-          <w:lang w:val="en-GB"/>
-        </w:rPr>
-        <w:t xml:space="preserve"> Search a car (the availability</w:t>
-      </w:r>
-      <w:r>
-        <w:rPr>
-          <w:lang w:val="en-GB"/>
-        </w:rPr>
-        <w:t>)</w:t>
-      </w:r>
-      <w:r>
-        <w:rPr>
-          <w:lang w:val="en-GB"/>
-        </w:rPr>
-        <w:t xml:space="preserve"> in a certain location</w:t>
-      </w:r>
-    </w:p>
-    <w:p>
-      <w:pPr>
-        <w:rPr>
-          <w:lang w:val="en-GB"/>
-        </w:rPr>
-      </w:pPr>
-      <w:r>
-        <w:rPr>
-          <w:lang w:val="en-GB"/>
-        </w:rPr>
-        <w:t xml:space="preserve">1.4 Rent a Car </w:t>
-      </w:r>
-    </w:p>
-    <w:p>
-      <w:pPr>
-        <w:rPr>
-          <w:lang w:val="en-GB"/>
-        </w:rPr>
-      </w:pPr>
-      <w:r>
-        <w:rPr>
-          <w:lang w:val="en-GB"/>
-        </w:rPr>
-        <w:t xml:space="preserve">1.5 </w:t>
-      </w:r>
-      <w:r>
-        <w:rPr>
-          <w:lang w:val="en-GB"/>
-        </w:rPr>
-        <w:t>Reserve a Car (within 1 hour)</w:t>
-      </w:r>
-    </w:p>
-    <w:p>
-      <w:pPr>
-        <w:rPr>
-          <w:lang w:val="en-GB"/>
-        </w:rPr>
-      </w:pPr>
-      <w:r>
-        <w:rPr>
-          <w:lang w:val="en-GB"/>
-        </w:rPr>
-        <w:t>1.6</w:t>
-      </w:r>
-      <w:r>
-        <w:rPr>
-          <w:lang w:val="en-GB"/>
-        </w:rPr>
-        <w:t xml:space="preserve"> Use the Money Saving Option (MSO)</w:t>
-      </w:r>
-    </w:p>
-    <w:p>
-      <w:pPr>
-        <w:rPr>
-          <w:lang w:val="en-GB"/>
-        </w:rPr>
-      </w:pPr>
-      <w:r>
-        <w:rPr>
-          <w:lang w:val="en-GB"/>
-        </w:rPr>
-        <w:t>1.7 Manage the registration (eventually discarding a registration)</w:t>
-      </w:r>
-    </w:p>
-    <w:p>
-      <w:pPr>
-        <w:rPr>
-          <w:lang w:val="en-GB"/>
-        </w:rPr>
-      </w:pPr>
-      <w:r>
-        <w:rPr>
-          <w:lang w:val="en-GB"/>
-        </w:rPr>
-        <w:t>2.</w:t>
-      </w:r>
-      <w:r>
-        <w:rPr>
-          <w:lang w:val="en-GB"/>
-        </w:rPr>
-        <w:t>Employee:</w:t>
-      </w:r>
-    </w:p>
-    <w:p>
-      <w:pPr>
-        <w:rPr>
-          <w:lang w:val="en-GB"/>
-        </w:rPr>
-      </w:pPr>
-      <w:r>
-        <w:rPr>
-          <w:lang w:val="en-GB"/>
-        </w:rPr>
-        <w:t xml:space="preserve">2.1 </w:t>
-      </w:r>
-      <w:r>
-        <w:rPr>
-          <w:lang w:val="en-GB"/>
-        </w:rPr>
-        <w:t>Re-Charge cars with low power (</w:t>
+        <w:t>USER</w:t>
+      </w:r>
+      <w:r>
+        <w:rPr>
+          <w:lang w:val="en-GB"/>
+        </w:rPr>
+        <w:t xml:space="preserve"> GOALS:</w:t>
+      </w:r>
+    </w:p>
+    <w:p>
+      <w:pPr>
+        <w:rPr>
+          <w:lang w:val="en-GB"/>
+        </w:rPr>
+      </w:pPr>
+      <w:r>
+        <w:rPr>
+          <w:lang w:val="en-GB"/>
+        </w:rPr>
+        <w:t xml:space="preserve">1 </w:t>
+      </w:r>
+      <w:r>
+        <w:rPr>
+          <w:lang w:val="en-GB"/>
+        </w:rPr>
+        <w:t>The user can apply the r</w:t>
+      </w:r>
+      <w:r>
+        <w:rPr>
+          <w:lang w:val="en-GB"/>
+        </w:rPr>
+        <w:t>egistration</w:t>
+      </w:r>
+      <w:r>
+        <w:rPr>
+          <w:lang w:val="en-GB"/>
+        </w:rPr>
+        <w:t xml:space="preserve"> form</w:t>
+      </w:r>
+      <w:r>
+        <w:rPr>
+          <w:lang w:val="en-GB"/>
+        </w:rPr>
+        <w:t xml:space="preserve"> </w:t>
+      </w:r>
+    </w:p>
+    <w:p>
+      <w:pPr>
+        <w:rPr>
+          <w:lang w:val="en-GB"/>
+        </w:rPr>
+      </w:pPr>
+      <w:r>
+        <w:rPr>
+          <w:lang w:val="en-GB"/>
+        </w:rPr>
+        <w:t xml:space="preserve">2 </w:t>
+      </w:r>
+      <w:r>
+        <w:rPr>
+          <w:lang w:val="en-GB"/>
+        </w:rPr>
+        <w:t>The user can l</w:t>
+      </w:r>
+      <w:r>
+        <w:rPr>
+          <w:lang w:val="en-GB"/>
+        </w:rPr>
+        <w:t>og</w:t>
+      </w:r>
+      <w:r>
+        <w:rPr>
+          <w:lang w:val="en-GB"/>
+        </w:rPr>
+        <w:t xml:space="preserve"> </w:t>
+      </w:r>
+      <w:r>
+        <w:rPr>
+          <w:lang w:val="en-GB"/>
+        </w:rPr>
+        <w:t>in</w:t>
+      </w:r>
+    </w:p>
+    <w:p>
+      <w:pPr>
+        <w:rPr>
+          <w:lang w:val="en-GB"/>
+        </w:rPr>
+      </w:pPr>
+      <w:r>
+        <w:rPr>
+          <w:lang w:val="en-GB"/>
+        </w:rPr>
+        <w:t>3</w:t>
+      </w:r>
+      <w:r>
+        <w:rPr>
+          <w:lang w:val="en-GB"/>
+        </w:rPr>
+        <w:t xml:space="preserve"> </w:t>
+      </w:r>
+      <w:r>
+        <w:rPr>
+          <w:lang w:val="en-GB"/>
+        </w:rPr>
+        <w:t>The user can s</w:t>
+      </w:r>
+      <w:r>
+        <w:rPr>
+          <w:lang w:val="en-GB"/>
+        </w:rPr>
+        <w:t>earch</w:t>
+      </w:r>
+      <w:r>
+        <w:rPr>
+          <w:lang w:val="en-GB"/>
+        </w:rPr>
+        <w:t xml:space="preserve"> for</w:t>
+      </w:r>
+      <w:r>
+        <w:rPr>
+          <w:lang w:val="en-GB"/>
+        </w:rPr>
+        <w:t xml:space="preserve"> a car </w:t>
+      </w:r>
+      <w:r>
+        <w:rPr>
+          <w:lang w:val="en-GB"/>
+        </w:rPr>
+        <w:t>in a certain location</w:t>
+      </w:r>
+      <w:r>
+        <w:rPr>
+          <w:lang w:val="en-GB"/>
+        </w:rPr>
+        <w:t xml:space="preserve"> or in his current position</w:t>
+      </w:r>
+    </w:p>
+    <w:p>
+      <w:pPr>
+        <w:rPr>
+          <w:lang w:val="en-GB"/>
+        </w:rPr>
+      </w:pPr>
+      <w:r>
+        <w:rPr>
+          <w:lang w:val="en-GB"/>
+        </w:rPr>
+        <w:t>4</w:t>
+      </w:r>
+      <w:r>
+        <w:rPr>
+          <w:lang w:val="en-GB"/>
+        </w:rPr>
+        <w:t xml:space="preserve"> The user can rent a</w:t>
+      </w:r>
+      <w:r>
+        <w:rPr>
+          <w:lang w:val="en-GB"/>
+        </w:rPr>
+        <w:t>n available</w:t>
+      </w:r>
+      <w:r>
+        <w:rPr>
+          <w:lang w:val="en-GB"/>
+        </w:rPr>
+        <w:t xml:space="preserve"> c</w:t>
+      </w:r>
+      <w:r>
+        <w:rPr>
+          <w:lang w:val="en-GB"/>
+        </w:rPr>
+        <w:t>ar</w:t>
+      </w:r>
+      <w:r>
+        <w:rPr>
+          <w:lang w:val="en-GB"/>
+        </w:rPr>
+        <w:t xml:space="preserve"> on the spot</w:t>
+      </w:r>
+      <w:r>
+        <w:rPr>
+          <w:lang w:val="en-GB"/>
+        </w:rPr>
+        <w:t xml:space="preserve"> </w:t>
+      </w:r>
+    </w:p>
+    <w:p>
+      <w:pPr>
+        <w:rPr>
+          <w:lang w:val="en-GB"/>
+        </w:rPr>
+      </w:pPr>
+      <w:r>
+        <w:rPr>
+          <w:lang w:val="en-GB"/>
+        </w:rPr>
+        <w:t xml:space="preserve">5 </w:t>
+      </w:r>
+      <w:r>
+        <w:rPr>
+          <w:lang w:val="en-GB"/>
+        </w:rPr>
+        <w:t>The user can r</w:t>
+      </w:r>
+      <w:r>
+        <w:rPr>
+          <w:lang w:val="en-GB"/>
+        </w:rPr>
+        <w:t xml:space="preserve">eserve a </w:t>
+      </w:r>
+      <w:r>
+        <w:rPr>
+          <w:lang w:val="en-GB"/>
+        </w:rPr>
+        <w:t>car</w:t>
+      </w:r>
+    </w:p>
+    <w:p>
+      <w:pPr>
+        <w:rPr>
+          <w:lang w:val="en-GB"/>
+        </w:rPr>
+      </w:pPr>
+      <w:r>
+        <w:rPr>
+          <w:lang w:val="en-GB"/>
+        </w:rPr>
+        <w:t>6</w:t>
+      </w:r>
+      <w:r>
+        <w:rPr>
+          <w:lang w:val="en-GB"/>
+        </w:rPr>
+        <w:t xml:space="preserve"> </w:t>
+      </w:r>
+      <w:r>
+        <w:rPr>
+          <w:lang w:val="en-GB"/>
+        </w:rPr>
+        <w:t>The user can m</w:t>
+      </w:r>
+      <w:r>
+        <w:rPr>
+          <w:lang w:val="en-GB"/>
+        </w:rPr>
+        <w:t>anage the re</w:t>
+      </w:r>
+      <w:r>
+        <w:rPr>
+          <w:lang w:val="en-GB"/>
+        </w:rPr>
+        <w:t>servation of a car</w:t>
+      </w:r>
+      <w:r>
+        <w:rPr>
+          <w:lang w:val="en-GB"/>
+        </w:rPr>
+        <w:t xml:space="preserve"> </w:t>
+      </w:r>
+    </w:p>
+    <w:p>
+      <w:pPr>
+        <w:rPr>
+          <w:lang w:val="en-GB"/>
+        </w:rPr>
+      </w:pPr>
+    </w:p>
+    <w:p>
+      <w:pPr>
+        <w:rPr>
+          <w:lang w:val="en-GB"/>
+        </w:rPr>
+      </w:pPr>
+      <w:r>
+        <w:rPr>
+          <w:sz w:val="24"/>
+          <w:szCs w:val="24"/>
+          <w:lang w:val="en-GB"/>
+        </w:rPr>
+        <w:t>REQUIREMENTS</w:t>
+      </w:r>
+      <w:r>
+        <w:rPr>
+          <w:lang w:val="en-GB"/>
+        </w:rPr>
+        <w:t>:</w:t>
+      </w:r>
+    </w:p>
+    <w:p>
+      <w:pPr>
+        <w:rPr>
+          <w:lang w:val="en-GB"/>
+        </w:rPr>
+      </w:pPr>
+      <w:r>
+        <w:rPr>
+          <w:lang w:val="en-GB"/>
+        </w:rPr>
+        <w:t xml:space="preserve">From the latter </w:t>
+      </w:r>
+      <w:proofErr w:type="gramStart"/>
+      <w:r>
+        <w:rPr>
+          <w:lang w:val="en-GB"/>
+        </w:rPr>
+        <w:t>goals</w:t>
+      </w:r>
+      <w:proofErr w:type="gramEnd"/>
+      <w:r>
+        <w:rPr>
+          <w:lang w:val="en-GB"/>
+        </w:rPr>
+        <w:t xml:space="preserve"> we can derive the following requirements:</w:t>
+      </w:r>
+    </w:p>
+    <w:p>
+      <w:pPr>
+        <w:rPr>
+          <w:i/>
+          <w:lang w:val="en-GB"/>
+        </w:rPr>
+      </w:pPr>
+      <w:r>
+        <w:rPr>
+          <w:lang w:val="en-GB"/>
+        </w:rPr>
+        <w:t>1</w:t>
+      </w:r>
+      <w:r>
+        <w:rPr>
+          <w:lang w:val="en-GB"/>
+        </w:rPr>
+        <w:t xml:space="preserve"> </w:t>
+      </w:r>
+      <w:r>
+        <w:rPr>
+          <w:i/>
+          <w:lang w:val="en-GB"/>
+        </w:rPr>
+        <w:t xml:space="preserve">The user can apply the registration form </w:t>
+      </w:r>
+    </w:p>
+    <w:p>
+      <w:pPr>
+        <w:pStyle w:val="Paragrafoelenco"/>
+        <w:numPr>
+          <w:ilvl w:val="1"/>
+          <w:numId w:val="1"/>
+        </w:numPr>
+        <w:rPr>
+          <w:lang w:val="en-GB"/>
+        </w:rPr>
+      </w:pPr>
+      <w:r>
+        <w:rPr>
+          <w:lang w:val="en-GB"/>
+        </w:rPr>
+        <w:t>The system checks whether the user entered all the required data</w:t>
+      </w:r>
+    </w:p>
+    <w:p>
+      <w:pPr>
+        <w:pStyle w:val="Paragrafoelenco"/>
+        <w:numPr>
+          <w:ilvl w:val="1"/>
+          <w:numId w:val="1"/>
+        </w:numPr>
+        <w:rPr>
+          <w:lang w:val="en-GB"/>
+        </w:rPr>
+      </w:pPr>
+      <w:r>
+        <w:rPr>
+          <w:lang w:val="en-GB"/>
+        </w:rPr>
+        <w:t>The system checks whether the current user is already registered or not</w:t>
+      </w:r>
+    </w:p>
+    <w:p>
+      <w:pPr>
+        <w:rPr>
+          <w:lang w:val="en-GB"/>
+        </w:rPr>
+      </w:pPr>
+      <w:r>
+        <w:rPr>
+          <w:lang w:val="en-GB"/>
+        </w:rPr>
+        <w:t xml:space="preserve">2 </w:t>
+      </w:r>
+      <w:r>
+        <w:rPr>
+          <w:i/>
+          <w:lang w:val="en-GB"/>
+        </w:rPr>
+        <w:t>The user can log in</w:t>
+      </w:r>
+    </w:p>
+    <w:p>
+      <w:pPr>
+        <w:rPr>
+          <w:lang w:val="en-GB"/>
+        </w:rPr>
+      </w:pPr>
+      <w:r>
+        <w:rPr>
+          <w:lang w:val="en-GB"/>
+        </w:rPr>
+        <w:t>2.1) The system checks the input data and verifies whether the user is already registered</w:t>
+      </w:r>
+    </w:p>
+    <w:p>
+      <w:pPr>
+        <w:rPr>
+          <w:lang w:val="en-GB"/>
+        </w:rPr>
+      </w:pPr>
+      <w:r>
+        <w:rPr>
+          <w:lang w:val="en-GB"/>
+        </w:rPr>
+        <w:t xml:space="preserve">3 </w:t>
+      </w:r>
+      <w:r>
+        <w:rPr>
+          <w:i/>
+          <w:lang w:val="en-GB"/>
+        </w:rPr>
+        <w:t>The user can search for a car in a certain location or in his current position</w:t>
+      </w:r>
+    </w:p>
+    <w:p>
+      <w:pPr>
+        <w:rPr>
+          <w:lang w:val="en-GB"/>
+        </w:rPr>
+      </w:pPr>
+      <w:r>
+        <w:rPr>
+          <w:lang w:val="en-GB"/>
+        </w:rPr>
+        <w:t>3.1) The system verifies whether the given location is correct</w:t>
+      </w:r>
+    </w:p>
+    <w:p>
+      <w:pPr>
+        <w:rPr>
+          <w:lang w:val="en-GB"/>
+        </w:rPr>
+      </w:pPr>
+      <w:r>
+        <w:rPr>
+          <w:lang w:val="en-GB"/>
+        </w:rPr>
+        <w:t>3.2)</w:t>
+      </w:r>
+      <w:r>
+        <w:rPr>
+          <w:lang w:val="en-GB"/>
+        </w:rPr>
+        <w:t xml:space="preserve"> The system shows the available cars in the given position</w:t>
+      </w:r>
+    </w:p>
+    <w:p>
+      <w:pPr>
+        <w:rPr>
+          <w:lang w:val="en-GB"/>
+        </w:rPr>
+      </w:pPr>
+      <w:r>
+        <w:rPr>
+          <w:lang w:val="en-GB"/>
+        </w:rPr>
+        <w:t>4</w:t>
+      </w:r>
+      <w:r>
+        <w:rPr>
+          <w:lang w:val="en-GB"/>
+        </w:rPr>
+        <w:t xml:space="preserve"> </w:t>
+      </w:r>
+      <w:r>
+        <w:rPr>
+          <w:i/>
+          <w:lang w:val="en-GB"/>
+        </w:rPr>
+        <w:t>The user can rent a</w:t>
+      </w:r>
+      <w:r>
+        <w:rPr>
+          <w:i/>
+          <w:lang w:val="en-GB"/>
+        </w:rPr>
+        <w:t>n available</w:t>
+      </w:r>
+      <w:r>
+        <w:rPr>
+          <w:i/>
+          <w:lang w:val="en-GB"/>
+        </w:rPr>
+        <w:t xml:space="preserve"> car</w:t>
+      </w:r>
+      <w:r>
+        <w:rPr>
+          <w:lang w:val="en-GB"/>
+        </w:rPr>
+        <w:t xml:space="preserve"> </w:t>
+      </w:r>
+      <w:r>
+        <w:rPr>
+          <w:i/>
+          <w:lang w:val="en-GB"/>
+        </w:rPr>
+        <w:t>on the spot</w:t>
+      </w:r>
+    </w:p>
+    <w:p>
+      <w:pPr>
+        <w:rPr>
+          <w:lang w:val="en-GB"/>
+        </w:rPr>
+      </w:pPr>
+      <w:r>
+        <w:rPr>
+          <w:lang w:val="en-GB"/>
+        </w:rPr>
+        <w:t xml:space="preserve">4.1) </w:t>
+      </w:r>
+      <w:r>
+        <w:rPr>
+          <w:lang w:val="en-GB"/>
+        </w:rPr>
+        <w:t>The system checks that the user is logged in</w:t>
+      </w:r>
+    </w:p>
+    <w:p>
+      <w:pPr>
+        <w:rPr>
+          <w:lang w:val="en-GB"/>
+        </w:rPr>
+      </w:pPr>
+      <w:r>
+        <w:rPr>
+          <w:lang w:val="en-GB"/>
+        </w:rPr>
+        <w:t xml:space="preserve">4.2) </w:t>
       </w:r>
       <w:bookmarkStart w:id="0" w:name="_GoBack"/>
       <w:bookmarkEnd w:id="0"/>
-      <w:r>
-        <w:rPr>
-          <w:lang w:val="en-GB"/>
-        </w:rPr>
-        <w:t>with more than 80% of the battery empty) and far location ( more than 3KM)</w:t>
-      </w:r>
+    </w:p>
+    <w:p>
+      <w:pPr>
+        <w:rPr>
+          <w:lang w:val="en-GB"/>
+        </w:rPr>
+      </w:pPr>
+    </w:p>
+    <w:p>
+      <w:pPr>
+        <w:rPr>
+          <w:lang w:val="en-GB"/>
+        </w:rPr>
+      </w:pPr>
     </w:p>
     <w:sectPr>
       <w:pgSz w:w="11906" w:h="16838"/>
@@ -223,6 +598,127 @@
     </w:sectPr>
   </w:body>
 </w:document>
+</file>
+
+<file path=word/numbering.xml><?xml version="1.0" encoding="utf-8"?>
+<w:numbering xmlns:wpc="http://schemas.microsoft.com/office/word/2010/wordprocessingCanvas" xmlns:cx="http://schemas.microsoft.com/office/drawing/2014/chartex" xmlns:cx1="http://schemas.microsoft.com/office/drawing/2015/9/8/chartex" xmlns:cx2="http://schemas.microsoft.com/office/drawing/2015/10/21/chartex" xmlns:cx3="http://schemas.microsoft.com/office/drawing/2016/5/9/chartex" xmlns:cx4="http://schemas.microsoft.com/office/drawing/2016/5/10/chartex" xmlns:cx5="http://schemas.microsoft.com/office/drawing/2016/5/11/chartex" xmlns:mc="http://schemas.openxmlformats.org/markup-compatibility/2006" xmlns:o="urn:schemas-microsoft-com:office:office" xmlns:r="http://schemas.openxmlformats.org/officeDocument/2006/relationships" xmlns:m="http://schemas.openxmlformats.org/officeDocument/2006/math" xmlns:v="urn:schemas-microsoft-com:vml" xmlns:wp14="http://schemas.microsoft.com/office/word/2010/wordprocessingDrawing" xmlns:wp="http://schemas.openxmlformats.org/drawingml/2006/wordprocessingDrawing" xmlns:w10="urn:schemas-microsoft-com:office:word" xmlns:w="http://schemas.openxmlformats.org/wordprocessingml/2006/main" xmlns:w14="http://schemas.microsoft.com/office/word/2010/wordml" xmlns:w15="http://schemas.microsoft.com/office/word/2012/wordml" xmlns:w16se="http://schemas.microsoft.com/office/word/2015/wordml/symex" xmlns:wpg="http://schemas.microsoft.com/office/word/2010/wordprocessingGroup" xmlns:wpi="http://schemas.microsoft.com/office/word/2010/wordprocessingInk" xmlns:wne="http://schemas.microsoft.com/office/word/2006/wordml" xmlns:wps="http://schemas.microsoft.com/office/word/2010/wordprocessingShape" mc:Ignorable="w14 w15 w16se wp14">
+  <w:abstractNum w:abstractNumId="0" w15:restartNumberingAfterBreak="0">
+    <w:nsid w:val="1D492062"/>
+    <w:multiLevelType w:val="multilevel"/>
+    <w:tmpl w:val="031EE52A"/>
+    <w:lvl w:ilvl="0">
+      <w:start w:val="1"/>
+      <w:numFmt w:val="decimal"/>
+      <w:lvlText w:val="%1."/>
+      <w:lvlJc w:val="left"/>
+      <w:pPr>
+        <w:ind w:left="360" w:hanging="360"/>
+      </w:pPr>
+      <w:rPr>
+        <w:rFonts w:hint="default"/>
+      </w:rPr>
+    </w:lvl>
+    <w:lvl w:ilvl="1">
+      <w:start w:val="1"/>
+      <w:numFmt w:val="decimal"/>
+      <w:lvlText w:val="%1.%2)"/>
+      <w:lvlJc w:val="left"/>
+      <w:pPr>
+        <w:ind w:left="360" w:hanging="360"/>
+      </w:pPr>
+      <w:rPr>
+        <w:rFonts w:hint="default"/>
+      </w:rPr>
+    </w:lvl>
+    <w:lvl w:ilvl="2">
+      <w:start w:val="1"/>
+      <w:numFmt w:val="decimal"/>
+      <w:lvlText w:val="%1.%2)%3."/>
+      <w:lvlJc w:val="left"/>
+      <w:pPr>
+        <w:ind w:left="720" w:hanging="720"/>
+      </w:pPr>
+      <w:rPr>
+        <w:rFonts w:hint="default"/>
+      </w:rPr>
+    </w:lvl>
+    <w:lvl w:ilvl="3">
+      <w:start w:val="1"/>
+      <w:numFmt w:val="decimal"/>
+      <w:lvlText w:val="%1.%2)%3.%4."/>
+      <w:lvlJc w:val="left"/>
+      <w:pPr>
+        <w:ind w:left="720" w:hanging="720"/>
+      </w:pPr>
+      <w:rPr>
+        <w:rFonts w:hint="default"/>
+      </w:rPr>
+    </w:lvl>
+    <w:lvl w:ilvl="4">
+      <w:start w:val="1"/>
+      <w:numFmt w:val="decimal"/>
+      <w:lvlText w:val="%1.%2)%3.%4.%5."/>
+      <w:lvlJc w:val="left"/>
+      <w:pPr>
+        <w:ind w:left="1080" w:hanging="1080"/>
+      </w:pPr>
+      <w:rPr>
+        <w:rFonts w:hint="default"/>
+      </w:rPr>
+    </w:lvl>
+    <w:lvl w:ilvl="5">
+      <w:start w:val="1"/>
+      <w:numFmt w:val="decimal"/>
+      <w:lvlText w:val="%1.%2)%3.%4.%5.%6."/>
+      <w:lvlJc w:val="left"/>
+      <w:pPr>
+        <w:ind w:left="1080" w:hanging="1080"/>
+      </w:pPr>
+      <w:rPr>
+        <w:rFonts w:hint="default"/>
+      </w:rPr>
+    </w:lvl>
+    <w:lvl w:ilvl="6">
+      <w:start w:val="1"/>
+      <w:numFmt w:val="decimal"/>
+      <w:lvlText w:val="%1.%2)%3.%4.%5.%6.%7."/>
+      <w:lvlJc w:val="left"/>
+      <w:pPr>
+        <w:ind w:left="1440" w:hanging="1440"/>
+      </w:pPr>
+      <w:rPr>
+        <w:rFonts w:hint="default"/>
+      </w:rPr>
+    </w:lvl>
+    <w:lvl w:ilvl="7">
+      <w:start w:val="1"/>
+      <w:numFmt w:val="decimal"/>
+      <w:lvlText w:val="%1.%2)%3.%4.%5.%6.%7.%8."/>
+      <w:lvlJc w:val="left"/>
+      <w:pPr>
+        <w:ind w:left="1440" w:hanging="1440"/>
+      </w:pPr>
+      <w:rPr>
+        <w:rFonts w:hint="default"/>
+      </w:rPr>
+    </w:lvl>
+    <w:lvl w:ilvl="8">
+      <w:start w:val="1"/>
+      <w:numFmt w:val="decimal"/>
+      <w:lvlText w:val="%1.%2)%3.%4.%5.%6.%7.%8.%9."/>
+      <w:lvlJc w:val="left"/>
+      <w:pPr>
+        <w:ind w:left="1800" w:hanging="1800"/>
+      </w:pPr>
+      <w:rPr>
+        <w:rFonts w:hint="default"/>
+      </w:rPr>
+    </w:lvl>
+  </w:abstractNum>
+  <w:num w:numId="1">
+    <w:abstractNumId w:val="0"/>
+  </w:num>
+</w:numbering>
 </file>
 
 <file path=word/styles.xml><?xml version="1.0" encoding="utf-8"?>
@@ -348,6 +844,7 @@
     <w:lsdException w:name="HTML Sample" w:semiHidden="1" w:unhideWhenUsed="1"/>
     <w:lsdException w:name="HTML Typewriter" w:semiHidden="1" w:unhideWhenUsed="1"/>
     <w:lsdException w:name="HTML Variable" w:semiHidden="1" w:unhideWhenUsed="1"/>
+    <w:lsdException w:name="Normal Table" w:semiHidden="1" w:unhideWhenUsed="1"/>
     <w:lsdException w:name="annotation subject" w:semiHidden="1" w:unhideWhenUsed="1"/>
     <w:lsdException w:name="No List" w:semiHidden="1" w:unhideWhenUsed="1"/>
     <w:lsdException w:name="Outline List 1" w:semiHidden="1" w:unhideWhenUsed="1"/>
@@ -394,8 +891,10 @@
     <w:lsdException w:name="Table Subtle 2" w:semiHidden="1" w:unhideWhenUsed="1"/>
     <w:lsdException w:name="Table Web 1" w:semiHidden="1" w:unhideWhenUsed="1"/>
     <w:lsdException w:name="Table Web 2" w:semiHidden="1" w:unhideWhenUsed="1"/>
+    <w:lsdException w:name="Table Web 3" w:semiHidden="1" w:unhideWhenUsed="1"/>
     <w:lsdException w:name="Balloon Text" w:semiHidden="1" w:unhideWhenUsed="1"/>
     <w:lsdException w:name="Table Grid" w:uiPriority="39"/>
+    <w:lsdException w:name="Table Theme" w:semiHidden="1" w:unhideWhenUsed="1"/>
     <w:lsdException w:name="Placeholder Text" w:semiHidden="1"/>
     <w:lsdException w:name="No Spacing" w:uiPriority="1" w:qFormat="1"/>
     <w:lsdException w:name="Light Shading" w:uiPriority="60"/>
@@ -645,6 +1144,17 @@
     <w:uiPriority w:val="99"/>
     <w:semiHidden/>
     <w:unhideWhenUsed/>
+  </w:style>
+  <w:style w:type="paragraph" w:styleId="Paragrafoelenco">
+    <w:name w:val="List Paragraph"/>
+    <w:basedOn w:val="Normale"/>
+    <w:uiPriority w:val="34"/>
+    <w:qFormat/>
+    <w:rsid w:val="009360D9"/>
+    <w:pPr>
+      <w:ind w:left="720"/>
+      <w:contextualSpacing/>
+    </w:pPr>
   </w:style>
 </w:styles>
 </file>

</xml_diff>

<commit_message>
Added all the Scenarios and the Goals and requirements
</commit_message>
<xml_diff>
--- a/Goals.docx
+++ b/Goals.docx
@@ -68,32 +68,63 @@
         <w:rPr>
           <w:lang w:val="en-GB"/>
         </w:rPr>
+        <w:t>.</w:t>
+      </w:r>
+    </w:p>
+    <w:p>
+      <w:pPr>
+        <w:rPr>
+          <w:lang w:val="en-GB"/>
+        </w:rPr>
+      </w:pPr>
+      <w:r>
+        <w:rPr>
+          <w:lang w:val="en-GB"/>
+        </w:rPr>
+        <w:t xml:space="preserve">2 </w:t>
+      </w:r>
+      <w:r>
+        <w:rPr>
+          <w:lang w:val="en-GB"/>
+        </w:rPr>
+        <w:t>The user can l</w:t>
+      </w:r>
+      <w:r>
+        <w:rPr>
+          <w:lang w:val="en-GB"/>
+        </w:rPr>
+        <w:t>og</w:t>
+      </w:r>
+      <w:r>
+        <w:rPr>
+          <w:lang w:val="en-GB"/>
+        </w:rPr>
         <w:t xml:space="preserve"> </w:t>
       </w:r>
-    </w:p>
-    <w:p>
-      <w:pPr>
-        <w:rPr>
-          <w:lang w:val="en-GB"/>
-        </w:rPr>
-      </w:pPr>
-      <w:r>
-        <w:rPr>
-          <w:lang w:val="en-GB"/>
-        </w:rPr>
-        <w:t xml:space="preserve">2 </w:t>
-      </w:r>
-      <w:r>
-        <w:rPr>
-          <w:lang w:val="en-GB"/>
-        </w:rPr>
-        <w:t>The user can l</w:t>
-      </w:r>
-      <w:r>
-        <w:rPr>
-          <w:lang w:val="en-GB"/>
-        </w:rPr>
-        <w:t>og</w:t>
+      <w:r>
+        <w:rPr>
+          <w:lang w:val="en-GB"/>
+        </w:rPr>
+        <w:t>in</w:t>
+      </w:r>
+      <w:r>
+        <w:rPr>
+          <w:lang w:val="en-GB"/>
+        </w:rPr>
+        <w:t>.</w:t>
+      </w:r>
+    </w:p>
+    <w:p>
+      <w:pPr>
+        <w:rPr>
+          <w:lang w:val="en-GB"/>
+        </w:rPr>
+      </w:pPr>
+      <w:r>
+        <w:rPr>
+          <w:lang w:val="en-GB"/>
+        </w:rPr>
+        <w:t>3</w:t>
       </w:r>
       <w:r>
         <w:rPr>
@@ -105,20 +136,112 @@
         <w:rPr>
           <w:lang w:val="en-GB"/>
         </w:rPr>
-        <w:t>in</w:t>
-      </w:r>
-    </w:p>
-    <w:p>
-      <w:pPr>
-        <w:rPr>
-          <w:lang w:val="en-GB"/>
-        </w:rPr>
-      </w:pPr>
-      <w:r>
-        <w:rPr>
-          <w:lang w:val="en-GB"/>
-        </w:rPr>
-        <w:t>3</w:t>
+        <w:t>The user can s</w:t>
+      </w:r>
+      <w:r>
+        <w:rPr>
+          <w:lang w:val="en-GB"/>
+        </w:rPr>
+        <w:t>earch</w:t>
+      </w:r>
+      <w:r>
+        <w:rPr>
+          <w:lang w:val="en-GB"/>
+        </w:rPr>
+        <w:t xml:space="preserve"> for</w:t>
+      </w:r>
+      <w:r>
+        <w:rPr>
+          <w:lang w:val="en-GB"/>
+        </w:rPr>
+        <w:t xml:space="preserve"> a car </w:t>
+      </w:r>
+      <w:r>
+        <w:rPr>
+          <w:lang w:val="en-GB"/>
+        </w:rPr>
+        <w:t>in a certain location</w:t>
+      </w:r>
+      <w:r>
+        <w:rPr>
+          <w:lang w:val="en-GB"/>
+        </w:rPr>
+        <w:t>.</w:t>
+      </w:r>
+    </w:p>
+    <w:p>
+      <w:pPr>
+        <w:rPr>
+          <w:lang w:val="en-GB"/>
+        </w:rPr>
+      </w:pPr>
+      <w:r>
+        <w:rPr>
+          <w:lang w:val="en-GB"/>
+        </w:rPr>
+        <w:t>4 The user can search for a car in his current position.</w:t>
+      </w:r>
+    </w:p>
+    <w:p>
+      <w:pPr>
+        <w:rPr>
+          <w:lang w:val="en-GB"/>
+        </w:rPr>
+      </w:pPr>
+      <w:r>
+        <w:rPr>
+          <w:lang w:val="en-GB"/>
+        </w:rPr>
+        <w:t>5</w:t>
+      </w:r>
+      <w:r>
+        <w:rPr>
+          <w:lang w:val="en-GB"/>
+        </w:rPr>
+        <w:t xml:space="preserve"> The user can rent a</w:t>
+      </w:r>
+      <w:r>
+        <w:rPr>
+          <w:lang w:val="en-GB"/>
+        </w:rPr>
+        <w:t>n available</w:t>
+      </w:r>
+      <w:r>
+        <w:rPr>
+          <w:lang w:val="en-GB"/>
+        </w:rPr>
+        <w:t xml:space="preserve"> c</w:t>
+      </w:r>
+      <w:r>
+        <w:rPr>
+          <w:lang w:val="en-GB"/>
+        </w:rPr>
+        <w:t>ar</w:t>
+      </w:r>
+      <w:r>
+        <w:rPr>
+          <w:lang w:val="en-GB"/>
+        </w:rPr>
+        <w:t xml:space="preserve"> on the spot</w:t>
+      </w:r>
+      <w:r>
+        <w:rPr>
+          <w:lang w:val="en-GB"/>
+        </w:rPr>
+        <w:t>.</w:t>
+      </w:r>
+    </w:p>
+    <w:p>
+      <w:pPr>
+        <w:rPr>
+          <w:lang w:val="en-GB"/>
+        </w:rPr>
+      </w:pPr>
+      <w:r>
+        <w:rPr>
+          <w:lang w:val="en-GB"/>
+        </w:rPr>
+        <w:t>6</w:t>
       </w:r>
       <w:r>
         <w:rPr>
@@ -130,80 +253,38 @@
         <w:rPr>
           <w:lang w:val="en-GB"/>
         </w:rPr>
-        <w:t>The user can s</w:t>
-      </w:r>
-      <w:r>
-        <w:rPr>
-          <w:lang w:val="en-GB"/>
-        </w:rPr>
-        <w:t>earch</w:t>
-      </w:r>
-      <w:r>
-        <w:rPr>
-          <w:lang w:val="en-GB"/>
-        </w:rPr>
-        <w:t xml:space="preserve"> for</w:t>
-      </w:r>
-      <w:r>
-        <w:rPr>
-          <w:lang w:val="en-GB"/>
-        </w:rPr>
-        <w:t xml:space="preserve"> a car </w:t>
-      </w:r>
-      <w:r>
-        <w:rPr>
-          <w:lang w:val="en-GB"/>
-        </w:rPr>
-        <w:t>in a certain location</w:t>
-      </w:r>
-      <w:r>
-        <w:rPr>
-          <w:lang w:val="en-GB"/>
-        </w:rPr>
-        <w:t xml:space="preserve"> or in his current position</w:t>
-      </w:r>
-    </w:p>
-    <w:p>
-      <w:pPr>
-        <w:rPr>
-          <w:lang w:val="en-GB"/>
-        </w:rPr>
-      </w:pPr>
-      <w:r>
-        <w:rPr>
-          <w:lang w:val="en-GB"/>
-        </w:rPr>
-        <w:t>4</w:t>
-      </w:r>
-      <w:r>
-        <w:rPr>
-          <w:lang w:val="en-GB"/>
-        </w:rPr>
-        <w:t xml:space="preserve"> The user can rent a</w:t>
-      </w:r>
-      <w:r>
-        <w:rPr>
-          <w:lang w:val="en-GB"/>
-        </w:rPr>
-        <w:t>n available</w:t>
-      </w:r>
-      <w:r>
-        <w:rPr>
-          <w:lang w:val="en-GB"/>
-        </w:rPr>
-        <w:t xml:space="preserve"> c</w:t>
-      </w:r>
-      <w:r>
-        <w:rPr>
-          <w:lang w:val="en-GB"/>
-        </w:rPr>
-        <w:t>ar</w:t>
-      </w:r>
-      <w:r>
-        <w:rPr>
-          <w:lang w:val="en-GB"/>
-        </w:rPr>
-        <w:t xml:space="preserve"> on the spot</w:t>
+        <w:t>The user can r</w:t>
+      </w:r>
+      <w:r>
+        <w:rPr>
+          <w:lang w:val="en-GB"/>
+        </w:rPr>
+        <w:t xml:space="preserve">eserve a </w:t>
+      </w:r>
+      <w:r>
+        <w:rPr>
+          <w:lang w:val="en-GB"/>
+        </w:rPr>
+        <w:t>car</w:t>
+      </w:r>
+      <w:r>
+        <w:rPr>
+          <w:lang w:val="en-GB"/>
+        </w:rPr>
+        <w:t>.</w:t>
+      </w:r>
+    </w:p>
+    <w:p>
+      <w:pPr>
+        <w:rPr>
+          <w:lang w:val="en-GB"/>
+        </w:rPr>
+      </w:pPr>
+      <w:r>
+        <w:rPr>
+          <w:lang w:val="en-GB"/>
+        </w:rPr>
+        <w:t>7</w:t>
       </w:r>
       <w:r>
         <w:rPr>
@@ -211,67 +292,23 @@
         </w:rPr>
         <w:t xml:space="preserve"> </w:t>
       </w:r>
-    </w:p>
-    <w:p>
-      <w:pPr>
-        <w:rPr>
-          <w:lang w:val="en-GB"/>
-        </w:rPr>
-      </w:pPr>
-      <w:r>
-        <w:rPr>
-          <w:lang w:val="en-GB"/>
-        </w:rPr>
-        <w:t xml:space="preserve">5 </w:t>
-      </w:r>
-      <w:r>
-        <w:rPr>
-          <w:lang w:val="en-GB"/>
-        </w:rPr>
-        <w:t>The user can r</w:t>
-      </w:r>
-      <w:r>
-        <w:rPr>
-          <w:lang w:val="en-GB"/>
-        </w:rPr>
-        <w:t xml:space="preserve">eserve a </w:t>
-      </w:r>
-      <w:r>
-        <w:rPr>
-          <w:lang w:val="en-GB"/>
-        </w:rPr>
-        <w:t>car</w:t>
-      </w:r>
-    </w:p>
-    <w:p>
-      <w:pPr>
-        <w:rPr>
-          <w:lang w:val="en-GB"/>
-        </w:rPr>
-      </w:pPr>
-      <w:r>
-        <w:rPr>
-          <w:lang w:val="en-GB"/>
-        </w:rPr>
-        <w:t>6</w:t>
-      </w:r>
-      <w:r>
-        <w:rPr>
-          <w:lang w:val="en-GB"/>
-        </w:rPr>
-        <w:t xml:space="preserve"> </w:t>
-      </w:r>
-      <w:r>
-        <w:rPr>
-          <w:lang w:val="en-GB"/>
-        </w:rPr>
-        <w:t>The user can m</w:t>
-      </w:r>
-      <w:r>
-        <w:rPr>
-          <w:lang w:val="en-GB"/>
-        </w:rPr>
-        <w:t>anage the re</w:t>
+      <w:r>
+        <w:rPr>
+          <w:lang w:val="en-GB"/>
+        </w:rPr>
+        <w:t xml:space="preserve">The user can </w:t>
+      </w:r>
+      <w:r>
+        <w:rPr>
+          <w:lang w:val="en-GB"/>
+        </w:rPr>
+        <w:t>delete</w:t>
+      </w:r>
+      <w:r>
+        <w:rPr>
+          <w:lang w:val="en-GB"/>
+        </w:rPr>
+        <w:t xml:space="preserve"> the re</w:t>
       </w:r>
       <w:r>
         <w:rPr>
@@ -283,7 +320,44 @@
         <w:rPr>
           <w:lang w:val="en-GB"/>
         </w:rPr>
-        <w:t xml:space="preserve"> </w:t>
+        <w:t>.</w:t>
+      </w:r>
+    </w:p>
+    <w:p>
+      <w:pPr>
+        <w:rPr>
+          <w:lang w:val="en-GB"/>
+        </w:rPr>
+      </w:pPr>
+      <w:r>
+        <w:rPr>
+          <w:lang w:val="en-GB"/>
+        </w:rPr>
+        <w:t xml:space="preserve">8 The user </w:t>
+      </w:r>
+      <w:r>
+        <w:rPr>
+          <w:lang w:val="en-GB"/>
+        </w:rPr>
+        <w:t xml:space="preserve">can obtain special discounts or </w:t>
+      </w:r>
+      <w:r>
+        <w:rPr>
+          <w:lang w:val="en-GB"/>
+        </w:rPr>
+        <w:t>penalties</w:t>
+      </w:r>
+      <w:r>
+        <w:rPr>
+          <w:lang w:val="en-GB"/>
+        </w:rPr>
+        <w:t xml:space="preserve"> on his last ride</w:t>
+      </w:r>
+      <w:r>
+        <w:rPr>
+          <w:lang w:val="en-GB"/>
+        </w:rPr>
+        <w:t>.</w:t>
       </w:r>
     </w:p>
     <w:p>
@@ -306,6 +380,14 @@
           <w:lang w:val="en-GB"/>
         </w:rPr>
         <w:t>REQUIREMENTS</w:t>
+      </w:r>
+      <w:r>
+        <w:rPr>
+          <w:sz w:val="24"/>
+          <w:szCs w:val="24"/>
+          <w:lang w:val="en-GB"/>
+        </w:rPr>
+        <w:t xml:space="preserve"> and DOMAIN ASSUMPTIONS</w:t>
       </w:r>
       <w:r>
         <w:rPr>
@@ -385,6 +467,12 @@
         </w:rPr>
         <w:t>The system checks whether the user entered all the required data</w:t>
       </w:r>
+      <w:r>
+        <w:rPr>
+          <w:lang w:val="en-GB"/>
+        </w:rPr>
+        <w:t>.</w:t>
+      </w:r>
     </w:p>
     <w:p>
       <w:pPr>
@@ -403,6 +491,92 @@
         </w:rPr>
         <w:t>The system checks whether the current user is already registered or not</w:t>
       </w:r>
+      <w:r>
+        <w:rPr>
+          <w:lang w:val="en-GB"/>
+        </w:rPr>
+        <w:t>.</w:t>
+      </w:r>
+    </w:p>
+    <w:p>
+      <w:pPr>
+        <w:pStyle w:val="Paragrafoelenco"/>
+        <w:numPr>
+          <w:ilvl w:val="1"/>
+          <w:numId w:val="1"/>
+        </w:numPr>
+        <w:rPr>
+          <w:lang w:val="en-GB"/>
+        </w:rPr>
+      </w:pPr>
+      <w:r>
+        <w:rPr>
+          <w:lang w:val="en-GB"/>
+        </w:rPr>
+        <w:t xml:space="preserve">The systems </w:t>
+      </w:r>
+      <w:proofErr w:type="gramStart"/>
+      <w:r>
+        <w:rPr>
+          <w:lang w:val="en-GB"/>
+        </w:rPr>
+        <w:t>checks</w:t>
+      </w:r>
+      <w:proofErr w:type="gramEnd"/>
+      <w:r>
+        <w:rPr>
+          <w:lang w:val="en-GB"/>
+        </w:rPr>
+        <w:t xml:space="preserve"> that there</w:t>
+      </w:r>
+      <w:r>
+        <w:rPr>
+          <w:lang w:val="en-GB"/>
+        </w:rPr>
+        <w:t xml:space="preserve"> is only one user with that</w:t>
+      </w:r>
+      <w:r>
+        <w:rPr>
+          <w:lang w:val="en-GB"/>
+        </w:rPr>
+        <w:t xml:space="preserve"> name.</w:t>
+      </w:r>
+    </w:p>
+    <w:p>
+      <w:pPr>
+        <w:pStyle w:val="Paragrafoelenco"/>
+        <w:numPr>
+          <w:ilvl w:val="1"/>
+          <w:numId w:val="1"/>
+        </w:numPr>
+        <w:rPr>
+          <w:lang w:val="en-GB"/>
+        </w:rPr>
+      </w:pPr>
+      <w:r>
+        <w:rPr>
+          <w:lang w:val="en-GB"/>
+        </w:rPr>
+        <w:t>The system generates a password for the access and sends it back to the new user.</w:t>
+      </w:r>
+    </w:p>
+    <w:p>
+      <w:pPr>
+        <w:pStyle w:val="Paragrafoelenco"/>
+        <w:numPr>
+          <w:ilvl w:val="1"/>
+          <w:numId w:val="1"/>
+        </w:numPr>
+        <w:rPr>
+          <w:lang w:val="en-GB"/>
+        </w:rPr>
+      </w:pPr>
+      <w:r>
+        <w:rPr>
+          <w:lang w:val="en-GB"/>
+        </w:rPr>
+        <w:t>[D.A.] We assume the user enters valid payment credentials.</w:t>
+      </w:r>
     </w:p>
     <w:p>
       <w:pPr>
@@ -436,152 +610,680 @@
         </w:rPr>
         <w:t>2.1) The system checks the input data and verifies whether the user is already registered</w:t>
       </w:r>
-    </w:p>
-    <w:p>
-      <w:pPr>
-        <w:rPr>
-          <w:lang w:val="en-GB"/>
-        </w:rPr>
-      </w:pPr>
-      <w:r>
-        <w:rPr>
-          <w:lang w:val="en-GB"/>
-        </w:rPr>
-        <w:t xml:space="preserve">3 </w:t>
-      </w:r>
-      <w:r>
-        <w:rPr>
-          <w:i/>
-          <w:lang w:val="en-GB"/>
-        </w:rPr>
-        <w:t>The user can search for a car in a certain location or in his current position</w:t>
-      </w:r>
-    </w:p>
-    <w:p>
-      <w:pPr>
-        <w:rPr>
-          <w:lang w:val="en-GB"/>
-        </w:rPr>
-      </w:pPr>
-      <w:r>
-        <w:rPr>
-          <w:lang w:val="en-GB"/>
-        </w:rPr>
-        <w:t>3.1) The system verifies whether the given location is correct</w:t>
-      </w:r>
-    </w:p>
-    <w:p>
-      <w:pPr>
-        <w:rPr>
-          <w:lang w:val="en-GB"/>
-        </w:rPr>
-      </w:pPr>
-      <w:r>
-        <w:rPr>
-          <w:lang w:val="en-GB"/>
-        </w:rPr>
-        <w:t>3.2)</w:t>
-      </w:r>
-      <w:r>
-        <w:rPr>
-          <w:lang w:val="en-GB"/>
-        </w:rPr>
-        <w:t xml:space="preserve"> The system shows the available cars in the given position</w:t>
-      </w:r>
-    </w:p>
-    <w:p>
-      <w:pPr>
-        <w:rPr>
-          <w:lang w:val="en-GB"/>
-        </w:rPr>
-      </w:pPr>
-      <w:r>
-        <w:rPr>
-          <w:lang w:val="en-GB"/>
-        </w:rPr>
-        <w:t>4</w:t>
-      </w:r>
-      <w:r>
-        <w:rPr>
-          <w:lang w:val="en-GB"/>
-        </w:rPr>
-        <w:t xml:space="preserve"> </w:t>
-      </w:r>
-      <w:r>
-        <w:rPr>
-          <w:i/>
-          <w:lang w:val="en-GB"/>
-        </w:rPr>
-        <w:t>The user can rent a</w:t>
-      </w:r>
-      <w:r>
-        <w:rPr>
-          <w:i/>
-          <w:lang w:val="en-GB"/>
-        </w:rPr>
-        <w:t>n available</w:t>
-      </w:r>
-      <w:r>
-        <w:rPr>
-          <w:i/>
-          <w:lang w:val="en-GB"/>
-        </w:rPr>
-        <w:t xml:space="preserve"> car</w:t>
-      </w:r>
-      <w:r>
-        <w:rPr>
-          <w:lang w:val="en-GB"/>
-        </w:rPr>
-        <w:t xml:space="preserve"> </w:t>
-      </w:r>
-      <w:r>
-        <w:rPr>
-          <w:i/>
-          <w:lang w:val="en-GB"/>
-        </w:rPr>
-        <w:t>on the spot</w:t>
-      </w:r>
-    </w:p>
-    <w:p>
-      <w:pPr>
-        <w:rPr>
-          <w:lang w:val="en-GB"/>
-        </w:rPr>
-      </w:pPr>
-      <w:r>
-        <w:rPr>
-          <w:lang w:val="en-GB"/>
-        </w:rPr>
-        <w:t xml:space="preserve">4.1) </w:t>
-      </w:r>
-      <w:r>
-        <w:rPr>
-          <w:lang w:val="en-GB"/>
-        </w:rPr>
-        <w:t>The system checks that the user is logged in</w:t>
-      </w:r>
-    </w:p>
-    <w:p>
-      <w:pPr>
-        <w:rPr>
-          <w:lang w:val="en-GB"/>
-        </w:rPr>
-      </w:pPr>
-      <w:r>
-        <w:rPr>
-          <w:lang w:val="en-GB"/>
-        </w:rPr>
-        <w:t xml:space="preserve">4.2) </w:t>
-      </w:r>
+      <w:r>
+        <w:rPr>
+          <w:lang w:val="en-GB"/>
+        </w:rPr>
+        <w:t>.</w:t>
+      </w:r>
+      <w:r>
+        <w:rPr>
+          <w:lang w:val="en-GB"/>
+        </w:rPr>
+        <w:br/>
+        <w:t>2.2) The system confirms the access.</w:t>
+      </w:r>
+    </w:p>
+    <w:p>
+      <w:pPr>
+        <w:rPr>
+          <w:lang w:val="en-GB"/>
+        </w:rPr>
+      </w:pPr>
       <w:bookmarkStart w:id="0" w:name="_GoBack"/>
       <w:bookmarkEnd w:id="0"/>
-    </w:p>
-    <w:p>
-      <w:pPr>
-        <w:rPr>
-          <w:lang w:val="en-GB"/>
-        </w:rPr>
-      </w:pPr>
+      <w:r>
+        <w:rPr>
+          <w:lang w:val="en-GB"/>
+        </w:rPr>
+        <w:t xml:space="preserve">3 </w:t>
+      </w:r>
+      <w:r>
+        <w:rPr>
+          <w:i/>
+          <w:lang w:val="en-GB"/>
+        </w:rPr>
+        <w:t xml:space="preserve">The user can search </w:t>
+      </w:r>
+      <w:r>
+        <w:rPr>
+          <w:i/>
+          <w:lang w:val="en-GB"/>
+        </w:rPr>
+        <w:t>for a car in a certain location</w:t>
+      </w:r>
+    </w:p>
+    <w:p>
+      <w:pPr>
+        <w:rPr>
+          <w:lang w:val="en-GB"/>
+        </w:rPr>
+      </w:pPr>
+      <w:r>
+        <w:rPr>
+          <w:lang w:val="en-GB"/>
+        </w:rPr>
+        <w:t xml:space="preserve">3.1) The system verifies whether the given location </w:t>
+      </w:r>
+      <w:r>
+        <w:rPr>
+          <w:lang w:val="en-GB"/>
+        </w:rPr>
+        <w:t>exists.</w:t>
+      </w:r>
+    </w:p>
+    <w:p>
+      <w:pPr>
+        <w:rPr>
+          <w:lang w:val="en-GB"/>
+        </w:rPr>
+      </w:pPr>
+      <w:r>
+        <w:rPr>
+          <w:lang w:val="en-GB"/>
+        </w:rPr>
+        <w:t>3.2)</w:t>
+      </w:r>
+      <w:r>
+        <w:rPr>
+          <w:lang w:val="en-GB"/>
+        </w:rPr>
+        <w:t xml:space="preserve"> The </w:t>
+      </w:r>
+      <w:r>
+        <w:rPr>
+          <w:lang w:val="en-GB"/>
+        </w:rPr>
+        <w:t>system shows the available cars within the range of distance specified by the user from the given location</w:t>
+      </w:r>
+      <w:r>
+        <w:rPr>
+          <w:lang w:val="en-GB"/>
+        </w:rPr>
+        <w:t>.</w:t>
+      </w:r>
+    </w:p>
+    <w:p>
+      <w:pPr>
+        <w:rPr>
+          <w:lang w:val="en-GB"/>
+        </w:rPr>
+      </w:pPr>
+      <w:r>
+        <w:rPr>
+          <w:lang w:val="en-GB"/>
+        </w:rPr>
+        <w:t xml:space="preserve">3.3) [D.A.] </w:t>
+      </w:r>
+      <w:r>
+        <w:rPr>
+          <w:lang w:val="en-GB"/>
+        </w:rPr>
+        <w:t>The GPS position is accurate.</w:t>
+      </w:r>
+      <w:r>
+        <w:rPr>
+          <w:lang w:val="en-GB"/>
+        </w:rPr>
+        <w:br/>
+      </w:r>
+    </w:p>
+    <w:p>
+      <w:pPr>
+        <w:rPr>
+          <w:i/>
+          <w:lang w:val="en-GB"/>
+        </w:rPr>
+      </w:pPr>
+      <w:r>
+        <w:rPr>
+          <w:lang w:val="en-GB"/>
+        </w:rPr>
+        <w:t xml:space="preserve">4 </w:t>
+      </w:r>
+      <w:r>
+        <w:rPr>
+          <w:i/>
+          <w:lang w:val="en-GB"/>
+        </w:rPr>
+        <w:t>The user can search for a car in his current position</w:t>
+      </w:r>
+    </w:p>
+    <w:p>
+      <w:pPr>
+        <w:rPr>
+          <w:lang w:val="en-GB"/>
+        </w:rPr>
+      </w:pPr>
+      <w:r>
+        <w:rPr>
+          <w:lang w:val="en-GB"/>
+        </w:rPr>
+        <w:t>4.1) The system obtains the user position via GPS.</w:t>
+      </w:r>
+    </w:p>
+    <w:p>
+      <w:pPr>
+        <w:rPr>
+          <w:lang w:val="en-GB"/>
+        </w:rPr>
+      </w:pPr>
+      <w:r>
+        <w:rPr>
+          <w:lang w:val="en-GB"/>
+        </w:rPr>
+        <w:t xml:space="preserve">4.2) </w:t>
+      </w:r>
+      <w:r>
+        <w:rPr>
+          <w:lang w:val="en-GB"/>
+        </w:rPr>
+        <w:t>The system shows the available cars within the range of distance specified by the user from his current position.</w:t>
+      </w:r>
+    </w:p>
+    <w:p>
+      <w:pPr>
+        <w:rPr>
+          <w:lang w:val="en-GB"/>
+        </w:rPr>
+      </w:pPr>
+      <w:r>
+        <w:rPr>
+          <w:lang w:val="en-GB"/>
+        </w:rPr>
+        <w:t>4.3)</w:t>
+      </w:r>
+      <w:r>
+        <w:rPr>
+          <w:lang w:val="en-GB"/>
+        </w:rPr>
+        <w:t xml:space="preserve"> </w:t>
+      </w:r>
+      <w:r>
+        <w:rPr>
+          <w:lang w:val="en-GB"/>
+        </w:rPr>
+        <w:t>[D.A.]</w:t>
+      </w:r>
+      <w:r>
+        <w:rPr>
+          <w:lang w:val="en-GB"/>
+        </w:rPr>
+        <w:t xml:space="preserve"> The GPS position is accurate.</w:t>
+      </w:r>
+    </w:p>
+    <w:p>
+      <w:pPr>
+        <w:rPr>
+          <w:lang w:val="en-GB"/>
+        </w:rPr>
+      </w:pPr>
+    </w:p>
+    <w:p>
+      <w:pPr>
+        <w:rPr>
+          <w:lang w:val="en-GB"/>
+        </w:rPr>
+      </w:pPr>
+    </w:p>
+    <w:p>
+      <w:pPr>
+        <w:rPr>
+          <w:lang w:val="en-GB"/>
+        </w:rPr>
+      </w:pPr>
+      <w:r>
+        <w:rPr>
+          <w:lang w:val="en-GB"/>
+        </w:rPr>
+        <w:t>5</w:t>
+      </w:r>
+      <w:r>
+        <w:rPr>
+          <w:lang w:val="en-GB"/>
+        </w:rPr>
+        <w:t xml:space="preserve"> </w:t>
+      </w:r>
+      <w:r>
+        <w:rPr>
+          <w:i/>
+          <w:lang w:val="en-GB"/>
+        </w:rPr>
+        <w:t>The user can rent a</w:t>
+      </w:r>
+      <w:r>
+        <w:rPr>
+          <w:i/>
+          <w:lang w:val="en-GB"/>
+        </w:rPr>
+        <w:t>n available</w:t>
+      </w:r>
+      <w:r>
+        <w:rPr>
+          <w:i/>
+          <w:lang w:val="en-GB"/>
+        </w:rPr>
+        <w:t xml:space="preserve"> car</w:t>
+      </w:r>
+      <w:r>
+        <w:rPr>
+          <w:lang w:val="en-GB"/>
+        </w:rPr>
+        <w:t xml:space="preserve"> </w:t>
+      </w:r>
+      <w:r>
+        <w:rPr>
+          <w:i/>
+          <w:lang w:val="en-GB"/>
+        </w:rPr>
+        <w:t>on the spot</w:t>
+      </w:r>
+    </w:p>
+    <w:p>
+      <w:pPr>
+        <w:rPr>
+          <w:lang w:val="en-GB"/>
+        </w:rPr>
+      </w:pPr>
+      <w:r>
+        <w:rPr>
+          <w:lang w:val="en-GB"/>
+        </w:rPr>
+        <w:t>5</w:t>
+      </w:r>
+      <w:r>
+        <w:rPr>
+          <w:lang w:val="en-GB"/>
+        </w:rPr>
+        <w:t xml:space="preserve">.1) </w:t>
+      </w:r>
+      <w:r>
+        <w:rPr>
+          <w:lang w:val="en-GB"/>
+        </w:rPr>
+        <w:t>The system obtains the user position via GPS and checks he is nearby.</w:t>
+      </w:r>
+      <w:r>
+        <w:rPr>
+          <w:lang w:val="en-GB"/>
+        </w:rPr>
+        <w:br/>
+        <w:t>5.2) The system verifies the car is available.</w:t>
+      </w:r>
+      <w:r>
+        <w:rPr>
+          <w:lang w:val="en-GB"/>
+        </w:rPr>
+        <w:br/>
+        <w:t>5.3) The system unlocks the car.</w:t>
+      </w:r>
+      <w:r>
+        <w:rPr>
+          <w:lang w:val="en-GB"/>
+        </w:rPr>
+        <w:br/>
+        <w:t>5.4) [D.A.] The payment info of the user is correct.</w:t>
+      </w:r>
+      <w:r>
+        <w:rPr>
+          <w:lang w:val="en-GB"/>
+        </w:rPr>
+        <w:br/>
+        <w:t>5.5) [D.A.] The payment is assigned to an external service.</w:t>
+      </w:r>
+    </w:p>
+    <w:p>
+      <w:pPr>
+        <w:rPr>
+          <w:lang w:val="en-GB"/>
+        </w:rPr>
+      </w:pPr>
+      <w:r>
+        <w:rPr>
+          <w:lang w:val="en-GB"/>
+        </w:rPr>
+        <w:t>// Another Goal? “The user rides the car</w:t>
+      </w:r>
+      <w:r>
+        <w:rPr>
+          <w:lang w:val="en-GB"/>
+        </w:rPr>
+        <w:t>” or the requirements “he system locks the car…”</w:t>
+      </w:r>
+    </w:p>
+    <w:p>
+      <w:pPr>
+        <w:rPr>
+          <w:i/>
+          <w:lang w:val="en-GB"/>
+        </w:rPr>
+      </w:pPr>
+      <w:r>
+        <w:rPr>
+          <w:lang w:val="en-GB"/>
+        </w:rPr>
+        <w:t xml:space="preserve">6 </w:t>
+      </w:r>
+      <w:r>
+        <w:rPr>
+          <w:i/>
+          <w:lang w:val="en-GB"/>
+        </w:rPr>
+        <w:t>The user can reserve a car.</w:t>
+      </w:r>
+    </w:p>
+    <w:p>
+      <w:pPr>
+        <w:rPr>
+          <w:lang w:val="en-GB"/>
+        </w:rPr>
+      </w:pPr>
+      <w:r>
+        <w:rPr>
+          <w:lang w:val="en-GB"/>
+        </w:rPr>
+        <w:t>6.1) The system lets the user choose a car among those that are in the specified area.</w:t>
+      </w:r>
+    </w:p>
+    <w:p>
+      <w:pPr>
+        <w:rPr>
+          <w:lang w:val="en-GB"/>
+        </w:rPr>
+      </w:pPr>
+      <w:r>
+        <w:rPr>
+          <w:lang w:val="en-GB"/>
+        </w:rPr>
+        <w:t>6.2) The system checks that the car is available.</w:t>
+      </w:r>
+    </w:p>
+    <w:p>
+      <w:pPr>
+        <w:rPr>
+          <w:lang w:val="en-GB"/>
+        </w:rPr>
+      </w:pPr>
+      <w:r>
+        <w:rPr>
+          <w:lang w:val="en-GB"/>
+        </w:rPr>
+        <w:t>6.3) The system flags the car as “reserved”.</w:t>
+      </w:r>
+    </w:p>
+    <w:p>
+      <w:pPr>
+        <w:rPr>
+          <w:lang w:val="en-GB"/>
+        </w:rPr>
+      </w:pPr>
+      <w:r>
+        <w:rPr>
+          <w:lang w:val="en-GB"/>
+        </w:rPr>
+        <w:t xml:space="preserve">6.3) </w:t>
+      </w:r>
+      <w:r>
+        <w:rPr>
+          <w:lang w:val="en-GB"/>
+        </w:rPr>
+        <w:t xml:space="preserve">[D.A] The system verifies that the remaining balance is positive. </w:t>
+      </w:r>
+    </w:p>
+    <w:p>
+      <w:pPr>
+        <w:rPr>
+          <w:lang w:val="en-GB"/>
+        </w:rPr>
+      </w:pPr>
+      <w:r>
+        <w:rPr>
+          <w:lang w:val="en-GB"/>
+        </w:rPr>
+        <w:t xml:space="preserve">7 </w:t>
+      </w:r>
+      <w:r>
+        <w:rPr>
+          <w:i/>
+          <w:lang w:val="en-GB"/>
+        </w:rPr>
+        <w:t xml:space="preserve">The user can </w:t>
+      </w:r>
+      <w:r>
+        <w:rPr>
+          <w:i/>
+          <w:lang w:val="en-GB"/>
+        </w:rPr>
+        <w:t>delete</w:t>
+      </w:r>
+      <w:r>
+        <w:rPr>
+          <w:i/>
+          <w:lang w:val="en-GB"/>
+        </w:rPr>
+        <w:t xml:space="preserve"> the reservation of a car.</w:t>
+      </w:r>
+    </w:p>
+    <w:p>
+      <w:pPr>
+        <w:rPr>
+          <w:lang w:val="en-GB"/>
+        </w:rPr>
+      </w:pPr>
+      <w:r>
+        <w:rPr>
+          <w:lang w:val="en-GB"/>
+        </w:rPr>
+        <w:t>7.1)</w:t>
+      </w:r>
+      <w:r>
+        <w:rPr>
+          <w:lang w:val="en-GB"/>
+        </w:rPr>
+        <w:t xml:space="preserve"> The system checks that the user has one active reservation.</w:t>
+      </w:r>
+    </w:p>
+    <w:p>
+      <w:pPr>
+        <w:rPr>
+          <w:lang w:val="en-GB"/>
+        </w:rPr>
+      </w:pPr>
+      <w:r>
+        <w:rPr>
+          <w:lang w:val="en-GB"/>
+        </w:rPr>
+        <w:t>7.2) The system lets the user delete his active reservation.</w:t>
+      </w:r>
+      <w:r>
+        <w:rPr>
+          <w:lang w:val="en-GB"/>
+        </w:rPr>
+        <w:br/>
+      </w:r>
+    </w:p>
+    <w:p>
+      <w:pPr>
+        <w:rPr>
+          <w:i/>
+          <w:lang w:val="en-GB"/>
+        </w:rPr>
+      </w:pPr>
+      <w:r>
+        <w:rPr>
+          <w:lang w:val="en-GB"/>
+        </w:rPr>
+        <w:t xml:space="preserve"> </w:t>
+      </w:r>
+      <w:r>
+        <w:rPr>
+          <w:lang w:val="en-GB"/>
+        </w:rPr>
+        <w:t xml:space="preserve">8 </w:t>
+      </w:r>
+      <w:r>
+        <w:rPr>
+          <w:i/>
+          <w:lang w:val="en-GB"/>
+        </w:rPr>
+        <w:t>The user can obtain special discounts</w:t>
+      </w:r>
+      <w:r>
+        <w:rPr>
+          <w:i/>
+          <w:lang w:val="en-GB"/>
+        </w:rPr>
+        <w:t xml:space="preserve"> or penalties</w:t>
+      </w:r>
+      <w:r>
+        <w:rPr>
+          <w:i/>
+          <w:lang w:val="en-GB"/>
+        </w:rPr>
+        <w:t xml:space="preserve"> on his last ride</w:t>
+      </w:r>
+    </w:p>
+    <w:p>
+      <w:pPr>
+        <w:rPr>
+          <w:lang w:val="en-GB"/>
+        </w:rPr>
+      </w:pPr>
+      <w:r>
+        <w:rPr>
+          <w:lang w:val="en-GB"/>
+        </w:rPr>
+        <w:t xml:space="preserve">8.1) </w:t>
+      </w:r>
+      <w:r>
+        <w:rPr>
+          <w:lang w:val="en-GB"/>
+        </w:rPr>
+        <w:t>The system checks the position of the car at the end of the ride.</w:t>
+      </w:r>
+      <w:r>
+        <w:rPr>
+          <w:lang w:val="en-GB"/>
+        </w:rPr>
+        <w:br/>
+        <w:t>8.2)</w:t>
+      </w:r>
+      <w:r>
+        <w:rPr>
+          <w:lang w:val="en-GB"/>
+        </w:rPr>
+        <w:t xml:space="preserve"> </w:t>
+      </w:r>
+      <w:r>
+        <w:rPr>
+          <w:lang w:val="en-GB"/>
+        </w:rPr>
+        <w:t xml:space="preserve">The system checks the </w:t>
+      </w:r>
+      <w:r>
+        <w:rPr>
+          <w:lang w:val="en-GB"/>
+        </w:rPr>
+        <w:t>battery charge level</w:t>
+      </w:r>
+      <w:r>
+        <w:rPr>
+          <w:lang w:val="en-GB"/>
+        </w:rPr>
+        <w:t xml:space="preserve"> at the end of the ride.</w:t>
+      </w:r>
+      <w:r>
+        <w:rPr>
+          <w:lang w:val="en-GB"/>
+        </w:rPr>
+        <w:br/>
+        <w:t>8.3) The system checks whether the car is plugged into the power grid by the user at the end of the ride.</w:t>
+      </w:r>
+      <w:r>
+        <w:rPr>
+          <w:lang w:val="en-GB"/>
+        </w:rPr>
+        <w:br/>
+        <w:t>8.4) The system computes the discount (or penalty) considering the previous points.</w:t>
+      </w:r>
+      <w:r>
+        <w:rPr>
+          <w:lang w:val="en-GB"/>
+        </w:rPr>
+        <w:br/>
+        <w:t>8.5)</w:t>
+      </w:r>
+      <w:r>
+        <w:rPr>
+          <w:lang w:val="en-GB"/>
+        </w:rPr>
+        <w:t xml:space="preserve"> </w:t>
+      </w:r>
+      <w:r>
+        <w:rPr>
+          <w:lang w:val="en-GB"/>
+        </w:rPr>
+        <w:t>[D.A.] We assume that the number of passengers is known thanks to sensor measures inside the car.</w:t>
+      </w:r>
+    </w:p>
+    <w:p>
+      <w:pPr>
+        <w:rPr>
+          <w:lang w:val="en-GB"/>
+        </w:rPr>
+      </w:pPr>
+    </w:p>
+    <w:p>
+      <w:pPr>
+        <w:rPr>
+          <w:lang w:val="en-GB"/>
+        </w:rPr>
+      </w:pPr>
+      <w:r>
+        <w:rPr>
+          <w:lang w:val="en-GB"/>
+        </w:rPr>
+        <w:t>SOFTWARE INTERFACES</w:t>
+      </w:r>
+    </w:p>
+    <w:p>
+      <w:pPr>
+        <w:rPr>
+          <w:lang w:val="en-GB"/>
+        </w:rPr>
+      </w:pPr>
+      <w:r>
+        <w:rPr>
+          <w:lang w:val="en-GB"/>
+        </w:rPr>
+        <w:t>1)Payment external system</w:t>
+      </w:r>
+    </w:p>
+    <w:p>
+      <w:pPr>
+        <w:rPr>
+          <w:lang w:val="en-GB"/>
+        </w:rPr>
+      </w:pPr>
+      <w:r>
+        <w:rPr>
+          <w:lang w:val="en-GB"/>
+        </w:rPr>
+        <w:t>2)GPS Location with Google Maps</w:t>
+      </w:r>
+    </w:p>
+    <w:p>
+      <w:pPr>
+        <w:rPr>
+          <w:lang w:val="en-GB"/>
+        </w:rPr>
+      </w:pPr>
+      <w:r>
+        <w:rPr>
+          <w:lang w:val="en-GB"/>
+        </w:rPr>
+        <w:t>3)</w:t>
+      </w:r>
     </w:p>
     <w:p>
       <w:pPr>
@@ -715,8 +1417,100 @@
       </w:rPr>
     </w:lvl>
   </w:abstractNum>
+  <w:abstractNum w:abstractNumId="1" w15:restartNumberingAfterBreak="0">
+    <w:nsid w:val="357E5E60"/>
+    <w:multiLevelType w:val="hybridMultilevel"/>
+    <w:tmpl w:val="A5E49570"/>
+    <w:lvl w:ilvl="0" w:tplc="0410000F">
+      <w:start w:val="1"/>
+      <w:numFmt w:val="decimal"/>
+      <w:lvlText w:val="%1."/>
+      <w:lvlJc w:val="left"/>
+      <w:pPr>
+        <w:ind w:left="720" w:hanging="360"/>
+      </w:pPr>
+      <w:rPr>
+        <w:rFonts w:hint="default"/>
+      </w:rPr>
+    </w:lvl>
+    <w:lvl w:ilvl="1" w:tplc="04100019" w:tentative="1">
+      <w:start w:val="1"/>
+      <w:numFmt w:val="lowerLetter"/>
+      <w:lvlText w:val="%2."/>
+      <w:lvlJc w:val="left"/>
+      <w:pPr>
+        <w:ind w:left="1440" w:hanging="360"/>
+      </w:pPr>
+    </w:lvl>
+    <w:lvl w:ilvl="2" w:tplc="0410001B" w:tentative="1">
+      <w:start w:val="1"/>
+      <w:numFmt w:val="lowerRoman"/>
+      <w:lvlText w:val="%3."/>
+      <w:lvlJc w:val="right"/>
+      <w:pPr>
+        <w:ind w:left="2160" w:hanging="180"/>
+      </w:pPr>
+    </w:lvl>
+    <w:lvl w:ilvl="3" w:tplc="0410000F" w:tentative="1">
+      <w:start w:val="1"/>
+      <w:numFmt w:val="decimal"/>
+      <w:lvlText w:val="%4."/>
+      <w:lvlJc w:val="left"/>
+      <w:pPr>
+        <w:ind w:left="2880" w:hanging="360"/>
+      </w:pPr>
+    </w:lvl>
+    <w:lvl w:ilvl="4" w:tplc="04100019" w:tentative="1">
+      <w:start w:val="1"/>
+      <w:numFmt w:val="lowerLetter"/>
+      <w:lvlText w:val="%5."/>
+      <w:lvlJc w:val="left"/>
+      <w:pPr>
+        <w:ind w:left="3600" w:hanging="360"/>
+      </w:pPr>
+    </w:lvl>
+    <w:lvl w:ilvl="5" w:tplc="0410001B" w:tentative="1">
+      <w:start w:val="1"/>
+      <w:numFmt w:val="lowerRoman"/>
+      <w:lvlText w:val="%6."/>
+      <w:lvlJc w:val="right"/>
+      <w:pPr>
+        <w:ind w:left="4320" w:hanging="180"/>
+      </w:pPr>
+    </w:lvl>
+    <w:lvl w:ilvl="6" w:tplc="0410000F" w:tentative="1">
+      <w:start w:val="1"/>
+      <w:numFmt w:val="decimal"/>
+      <w:lvlText w:val="%7."/>
+      <w:lvlJc w:val="left"/>
+      <w:pPr>
+        <w:ind w:left="5040" w:hanging="360"/>
+      </w:pPr>
+    </w:lvl>
+    <w:lvl w:ilvl="7" w:tplc="04100019" w:tentative="1">
+      <w:start w:val="1"/>
+      <w:numFmt w:val="lowerLetter"/>
+      <w:lvlText w:val="%8."/>
+      <w:lvlJc w:val="left"/>
+      <w:pPr>
+        <w:ind w:left="5760" w:hanging="360"/>
+      </w:pPr>
+    </w:lvl>
+    <w:lvl w:ilvl="8" w:tplc="0410001B" w:tentative="1">
+      <w:start w:val="1"/>
+      <w:numFmt w:val="lowerRoman"/>
+      <w:lvlText w:val="%9."/>
+      <w:lvlJc w:val="right"/>
+      <w:pPr>
+        <w:ind w:left="6480" w:hanging="180"/>
+      </w:pPr>
+    </w:lvl>
+  </w:abstractNum>
   <w:num w:numId="1">
     <w:abstractNumId w:val="0"/>
+  </w:num>
+  <w:num w:numId="2">
+    <w:abstractNumId w:val="1"/>
   </w:num>
 </w:numbering>
 </file>

</xml_diff>